<commit_message>
Ajout du rapport terminé en pdf
</commit_message>
<xml_diff>
--- a/sources/Rapport.docx
+++ b/sources/Rapport.docx
@@ -167,7 +167,15 @@
       </w:r>
       <w:proofErr w:type="spellEnd"/>
       <w:r>
-        <w:t xml:space="preserve">, dans tout les autres cas, on utilise </w:t>
+        <w:t xml:space="preserve">, dans </w:t>
+      </w:r>
+      <w:proofErr w:type="spellStart"/>
+      <w:r>
+        <w:t>tout</w:t>
+      </w:r>
+      <w:proofErr w:type="spellEnd"/>
+      <w:r>
+        <w:t xml:space="preserve"> les autres cas, on utilise </w:t>
       </w:r>
       <w:proofErr w:type="spellStart"/>
       <w:r>
@@ -192,9 +200,673 @@
       </w:r>
     </w:p>
     <w:p>
+      <w:r>
+        <w:rPr>
+          <w:noProof/>
+        </w:rPr>
+        <w:lastRenderedPageBreak/>
+        <w:drawing>
+          <wp:inline distT="0" distB="0" distL="0" distR="0" wp14:anchorId="13F479E5" wp14:editId="0829A974">
+            <wp:extent cx="6781430" cy="7391400"/>
+            <wp:effectExtent l="0" t="0" r="635" b="0"/>
+            <wp:docPr id="2" name="Image 2" descr="Une image contenant texte, carte&#10;&#10;Description générée automatiquement"/>
+            <wp:cNvGraphicFramePr>
+              <a:graphicFrameLocks xmlns:a="http://schemas.openxmlformats.org/drawingml/2006/main" noChangeAspect="1"/>
+            </wp:cNvGraphicFramePr>
+            <a:graphic xmlns:a="http://schemas.openxmlformats.org/drawingml/2006/main">
+              <a:graphicData uri="http://schemas.openxmlformats.org/drawingml/2006/picture">
+                <pic:pic xmlns:pic="http://schemas.openxmlformats.org/drawingml/2006/picture">
+                  <pic:nvPicPr>
+                    <pic:cNvPr id="2" name="DiagramComponent.png"/>
+                    <pic:cNvPicPr/>
+                  </pic:nvPicPr>
+                  <pic:blipFill>
+                    <a:blip r:embed="rId5">
+                      <a:extLst>
+                        <a:ext uri="{28A0092B-C50C-407E-A947-70E740481C1C}">
+                          <a14:useLocalDpi xmlns:a14="http://schemas.microsoft.com/office/drawing/2010/main" val="0"/>
+                        </a:ext>
+                      </a:extLst>
+                    </a:blip>
+                    <a:stretch>
+                      <a:fillRect/>
+                    </a:stretch>
+                  </pic:blipFill>
+                  <pic:spPr>
+                    <a:xfrm>
+                      <a:off x="0" y="0"/>
+                      <a:ext cx="6793919" cy="7405013"/>
+                    </a:xfrm>
+                    <a:prstGeom prst="rect">
+                      <a:avLst/>
+                    </a:prstGeom>
+                  </pic:spPr>
+                </pic:pic>
+              </a:graphicData>
+            </a:graphic>
+          </wp:inline>
+        </w:drawing>
+      </w:r>
+    </w:p>
+    <w:p>
+      <w:r>
+        <w:t xml:space="preserve">Interfaces : </w:t>
+      </w:r>
+    </w:p>
+    <w:tbl>
+      <w:tblPr>
+        <w:tblStyle w:val="Grilledutableau"/>
+        <w:tblW w:w="0" w:type="auto"/>
+        <w:tblLook w:val="04A0" w:firstRow="1" w:lastRow="0" w:firstColumn="1" w:lastColumn="0" w:noHBand="0" w:noVBand="1"/>
+      </w:tblPr>
+      <w:tblGrid>
+        <w:gridCol w:w="4531"/>
+        <w:gridCol w:w="4531"/>
+      </w:tblGrid>
+      <w:tr>
+        <w:tc>
+          <w:tcPr>
+            <w:tcW w:w="4531" w:type="dxa"/>
+          </w:tcPr>
+          <w:p>
+            <w:r>
+              <w:t>Alimentation</w:t>
+            </w:r>
+          </w:p>
+        </w:tc>
+        <w:tc>
+          <w:tcPr>
+            <w:tcW w:w="4531" w:type="dxa"/>
+          </w:tcPr>
+          <w:p>
+            <w:pPr>
+              <w:jc w:val="center"/>
+            </w:pPr>
+            <w:r>
+              <w:t>Cette interface sert à faire le lien entre le composant « Alim » et le composant « Photocopieuse »</w:t>
+            </w:r>
+          </w:p>
+        </w:tc>
+      </w:tr>
+      <w:tr>
+        <w:tc>
+          <w:tcPr>
+            <w:tcW w:w="4531" w:type="dxa"/>
+          </w:tcPr>
+          <w:p>
+            <w:r>
+              <w:t>Command</w:t>
+            </w:r>
+          </w:p>
+        </w:tc>
+        <w:tc>
+          <w:tcPr>
+            <w:tcW w:w="4531" w:type="dxa"/>
+          </w:tcPr>
+          <w:p>
+            <w:pPr>
+              <w:tabs>
+                <w:tab w:val="center" w:pos="2157"/>
+              </w:tabs>
+            </w:pPr>
+            <w:r>
+              <w:t xml:space="preserve">Cette interface sert à modéliser </w:t>
+            </w:r>
+            <w:r>
+              <w:t>« </w:t>
+            </w:r>
+            <w:proofErr w:type="spellStart"/>
+            <w:r>
+              <w:t>CommandeNum</w:t>
+            </w:r>
+            <w:proofErr w:type="spellEnd"/>
+            <w:r>
+              <w:t> »</w:t>
+            </w:r>
+            <w:r>
+              <w:t xml:space="preserve"> et </w:t>
+            </w:r>
+            <w:r>
+              <w:t>« </w:t>
+            </w:r>
+            <w:proofErr w:type="spellStart"/>
+            <w:r>
+              <w:t>CommandeImp</w:t>
+            </w:r>
+            <w:proofErr w:type="spellEnd"/>
+            <w:r>
+              <w:t> »</w:t>
+            </w:r>
+          </w:p>
+        </w:tc>
+      </w:tr>
+      <w:tr>
+        <w:tc>
+          <w:tcPr>
+            <w:tcW w:w="4531" w:type="dxa"/>
+          </w:tcPr>
+          <w:p>
+            <w:r>
+              <w:lastRenderedPageBreak/>
+              <w:t>Count</w:t>
+            </w:r>
+          </w:p>
+        </w:tc>
+        <w:tc>
+          <w:tcPr>
+            <w:tcW w:w="4531" w:type="dxa"/>
+          </w:tcPr>
+          <w:p>
+            <w:r>
+              <w:t>Cette interface fait le lien entre le composant « </w:t>
+            </w:r>
+            <w:proofErr w:type="spellStart"/>
+            <w:r>
+              <w:t>MagasinPapier</w:t>
+            </w:r>
+            <w:proofErr w:type="spellEnd"/>
+            <w:r>
+              <w:t> » et le composant « Photocopieuse »</w:t>
+            </w:r>
+          </w:p>
+        </w:tc>
+      </w:tr>
+      <w:tr>
+        <w:tc>
+          <w:tcPr>
+            <w:tcW w:w="4531" w:type="dxa"/>
+          </w:tcPr>
+          <w:p>
+            <w:r>
+              <w:t>Doc</w:t>
+            </w:r>
+          </w:p>
+        </w:tc>
+        <w:tc>
+          <w:tcPr>
+            <w:tcW w:w="4531" w:type="dxa"/>
+          </w:tcPr>
+          <w:p>
+            <w:r>
+              <w:t>Cette interface fait le lien entre le composant «</w:t>
+            </w:r>
+            <w:r>
+              <w:t>Doc</w:t>
+            </w:r>
+            <w:r>
+              <w:t> » et le composant « Photocopieuse</w:t>
+            </w:r>
+            <w:r>
+              <w:t> </w:t>
+            </w:r>
+            <w:r>
+              <w:t>», et « Photocopieuse » et « User »</w:t>
+            </w:r>
+          </w:p>
+        </w:tc>
+      </w:tr>
+      <w:tr>
+        <w:tc>
+          <w:tcPr>
+            <w:tcW w:w="4531" w:type="dxa"/>
+          </w:tcPr>
+          <w:p>
+            <w:proofErr w:type="spellStart"/>
+            <w:r>
+              <w:t>LevelC</w:t>
+            </w:r>
+            <w:proofErr w:type="spellEnd"/>
+          </w:p>
+        </w:tc>
+        <w:tc>
+          <w:tcPr>
+            <w:tcW w:w="4531" w:type="dxa"/>
+          </w:tcPr>
+          <w:p>
+            <w:r>
+              <w:t>Cette interface fait le lien entre le composant « </w:t>
+            </w:r>
+            <w:proofErr w:type="spellStart"/>
+            <w:r>
+              <w:t>Cart</w:t>
+            </w:r>
+            <w:proofErr w:type="spellEnd"/>
+            <w:r>
+              <w:t xml:space="preserve"> </w:t>
+            </w:r>
+            <w:r>
+              <w:t>» et le composant « Photocopieuse »</w:t>
+            </w:r>
+            <w:r>
+              <w:t xml:space="preserve"> pour l’interface « </w:t>
+            </w:r>
+            <w:proofErr w:type="spellStart"/>
+            <w:r>
+              <w:t>CartoucheEncreN</w:t>
+            </w:r>
+            <w:proofErr w:type="spellEnd"/>
+            <w:r>
+              <w:t> »</w:t>
+            </w:r>
+          </w:p>
+        </w:tc>
+      </w:tr>
+      <w:tr>
+        <w:tc>
+          <w:tcPr>
+            <w:tcW w:w="4531" w:type="dxa"/>
+          </w:tcPr>
+          <w:p>
+            <w:proofErr w:type="spellStart"/>
+            <w:r>
+              <w:t>LevelN</w:t>
+            </w:r>
+            <w:proofErr w:type="spellEnd"/>
+          </w:p>
+        </w:tc>
+        <w:tc>
+          <w:tcPr>
+            <w:tcW w:w="4531" w:type="dxa"/>
+          </w:tcPr>
+          <w:p>
+            <w:r>
+              <w:t>Cette interface fait le lien entre le composant « </w:t>
+            </w:r>
+            <w:proofErr w:type="spellStart"/>
+            <w:r>
+              <w:t>Cart</w:t>
+            </w:r>
+            <w:proofErr w:type="spellEnd"/>
+            <w:r>
+              <w:t xml:space="preserve"> » et le composant « Photocopieuse » pour l’interface « </w:t>
+            </w:r>
+            <w:proofErr w:type="spellStart"/>
+            <w:r>
+              <w:t>CartoucheEncre</w:t>
+            </w:r>
+            <w:r>
+              <w:t>C</w:t>
+            </w:r>
+            <w:proofErr w:type="spellEnd"/>
+            <w:r>
+              <w:t> »</w:t>
+            </w:r>
+          </w:p>
+        </w:tc>
+      </w:tr>
+      <w:tr>
+        <w:tc>
+          <w:tcPr>
+            <w:tcW w:w="4531" w:type="dxa"/>
+          </w:tcPr>
+          <w:p>
+            <w:proofErr w:type="spellStart"/>
+            <w:r>
+              <w:t>NumDoc</w:t>
+            </w:r>
+            <w:proofErr w:type="spellEnd"/>
+          </w:p>
+        </w:tc>
+        <w:tc>
+          <w:tcPr>
+            <w:tcW w:w="4531" w:type="dxa"/>
+          </w:tcPr>
+          <w:p>
+            <w:r>
+              <w:t>Cette interface fait le lien entre le composant « </w:t>
+            </w:r>
+            <w:proofErr w:type="spellStart"/>
+            <w:r>
+              <w:t>Imp</w:t>
+            </w:r>
+            <w:proofErr w:type="spellEnd"/>
+            <w:r>
+              <w:t> » et le composant « </w:t>
+            </w:r>
+            <w:proofErr w:type="spellStart"/>
+            <w:r>
+              <w:t>Num</w:t>
+            </w:r>
+            <w:proofErr w:type="spellEnd"/>
+            <w:r>
+              <w:t> »</w:t>
+            </w:r>
+          </w:p>
+        </w:tc>
+      </w:tr>
+    </w:tbl>
+    <w:p/>
+    <w:p>
+      <w:r>
+        <w:t>Classes :</w:t>
+      </w:r>
+    </w:p>
+    <w:tbl>
+      <w:tblPr>
+        <w:tblStyle w:val="Grilledutableau"/>
+        <w:tblW w:w="0" w:type="auto"/>
+        <w:tblLook w:val="04A0" w:firstRow="1" w:lastRow="0" w:firstColumn="1" w:lastColumn="0" w:noHBand="0" w:noVBand="1"/>
+      </w:tblPr>
+      <w:tblGrid>
+        <w:gridCol w:w="4531"/>
+        <w:gridCol w:w="4531"/>
+      </w:tblGrid>
+      <w:tr>
+        <w:tc>
+          <w:tcPr>
+            <w:tcW w:w="4531" w:type="dxa"/>
+          </w:tcPr>
+          <w:p>
+            <w:proofErr w:type="spellStart"/>
+            <w:r>
+              <w:t>AlimImpl</w:t>
+            </w:r>
+            <w:proofErr w:type="spellEnd"/>
+          </w:p>
+        </w:tc>
+        <w:tc>
+          <w:tcPr>
+            <w:tcW w:w="4531" w:type="dxa"/>
+          </w:tcPr>
+          <w:p>
+            <w:r>
+              <w:t xml:space="preserve">Implémentation du composant « Alim » </w:t>
+            </w:r>
+          </w:p>
+        </w:tc>
+      </w:tr>
+      <w:tr>
+        <w:tc>
+          <w:tcPr>
+            <w:tcW w:w="4531" w:type="dxa"/>
+          </w:tcPr>
+          <w:p>
+            <w:proofErr w:type="spellStart"/>
+            <w:r>
+              <w:t>Cart</w:t>
+            </w:r>
+            <w:proofErr w:type="spellEnd"/>
+          </w:p>
+        </w:tc>
+        <w:tc>
+          <w:tcPr>
+            <w:tcW w:w="4531" w:type="dxa"/>
+          </w:tcPr>
+          <w:p>
+            <w:pPr>
+              <w:tabs>
+                <w:tab w:val="left" w:pos="1050"/>
+              </w:tabs>
+            </w:pPr>
+            <w:r>
+              <w:tab/>
+              <w:t>Implémentation du composant « </w:t>
+            </w:r>
+            <w:proofErr w:type="spellStart"/>
+            <w:r>
+              <w:t>Cart</w:t>
+            </w:r>
+            <w:proofErr w:type="spellEnd"/>
+            <w:r>
+              <w:t xml:space="preserve"> » </w:t>
+            </w:r>
+          </w:p>
+        </w:tc>
+      </w:tr>
+      <w:tr>
+        <w:tc>
+          <w:tcPr>
+            <w:tcW w:w="4531" w:type="dxa"/>
+          </w:tcPr>
+          <w:p>
+            <w:proofErr w:type="spellStart"/>
+            <w:r>
+              <w:t>CountImpl</w:t>
+            </w:r>
+            <w:proofErr w:type="spellEnd"/>
+          </w:p>
+        </w:tc>
+        <w:tc>
+          <w:tcPr>
+            <w:tcW w:w="4531" w:type="dxa"/>
+          </w:tcPr>
+          <w:p>
+            <w:r>
+              <w:t>Implémentation du composant « Input »</w:t>
+            </w:r>
+          </w:p>
+        </w:tc>
+      </w:tr>
+      <w:tr>
+        <w:tc>
+          <w:tcPr>
+            <w:tcW w:w="4531" w:type="dxa"/>
+          </w:tcPr>
+          <w:p>
+            <w:proofErr w:type="spellStart"/>
+            <w:r>
+              <w:t>DocImpl</w:t>
+            </w:r>
+            <w:proofErr w:type="spellEnd"/>
+          </w:p>
+        </w:tc>
+        <w:tc>
+          <w:tcPr>
+            <w:tcW w:w="4531" w:type="dxa"/>
+          </w:tcPr>
+          <w:p>
+            <w:r>
+              <w:t>Implémentation du composant « Doc »</w:t>
+            </w:r>
+          </w:p>
+        </w:tc>
+      </w:tr>
+      <w:tr>
+        <w:tc>
+          <w:tcPr>
+            <w:tcW w:w="4531" w:type="dxa"/>
+          </w:tcPr>
+          <w:p>
+            <w:proofErr w:type="spellStart"/>
+            <w:r>
+              <w:t>Imp</w:t>
+            </w:r>
+            <w:proofErr w:type="spellEnd"/>
+          </w:p>
+        </w:tc>
+        <w:tc>
+          <w:tcPr>
+            <w:tcW w:w="4531" w:type="dxa"/>
+          </w:tcPr>
+          <w:p>
+            <w:r>
+              <w:t>Implémentation du composant « </w:t>
+            </w:r>
+            <w:proofErr w:type="spellStart"/>
+            <w:r>
+              <w:t>Imp</w:t>
+            </w:r>
+            <w:proofErr w:type="spellEnd"/>
+            <w:r>
+              <w:t> »</w:t>
+            </w:r>
+          </w:p>
+        </w:tc>
+      </w:tr>
+      <w:tr>
+        <w:tc>
+          <w:tcPr>
+            <w:tcW w:w="4531" w:type="dxa"/>
+          </w:tcPr>
+          <w:p>
+            <w:proofErr w:type="spellStart"/>
+            <w:r>
+              <w:t>LevelNImpl</w:t>
+            </w:r>
+            <w:proofErr w:type="spellEnd"/>
+          </w:p>
+        </w:tc>
+        <w:tc>
+          <w:tcPr>
+            <w:tcW w:w="4531" w:type="dxa"/>
+          </w:tcPr>
+          <w:p>
+            <w:r>
+              <w:t>Implémentation de l’interface « </w:t>
+            </w:r>
+            <w:proofErr w:type="spellStart"/>
+            <w:r>
+              <w:t>CartoucheEncreN</w:t>
+            </w:r>
+            <w:proofErr w:type="spellEnd"/>
+            <w:r>
+              <w:t xml:space="preserve"> » </w:t>
+            </w:r>
+          </w:p>
+        </w:tc>
+      </w:tr>
+      <w:tr>
+        <w:tc>
+          <w:tcPr>
+            <w:tcW w:w="4531" w:type="dxa"/>
+          </w:tcPr>
+          <w:p>
+            <w:proofErr w:type="spellStart"/>
+            <w:r>
+              <w:t>LevelCImpl</w:t>
+            </w:r>
+            <w:proofErr w:type="spellEnd"/>
+          </w:p>
+        </w:tc>
+        <w:tc>
+          <w:tcPr>
+            <w:tcW w:w="4531" w:type="dxa"/>
+          </w:tcPr>
+          <w:p>
+            <w:r>
+              <w:t>Implémentation de l’interface « </w:t>
+            </w:r>
+            <w:proofErr w:type="spellStart"/>
+            <w:r>
+              <w:t>CartoucheEncre</w:t>
+            </w:r>
+            <w:r>
+              <w:t>C</w:t>
+            </w:r>
+            <w:proofErr w:type="spellEnd"/>
+            <w:r>
+              <w:t> »</w:t>
+            </w:r>
+          </w:p>
+        </w:tc>
+      </w:tr>
+      <w:tr>
+        <w:tc>
+          <w:tcPr>
+            <w:tcW w:w="4531" w:type="dxa"/>
+          </w:tcPr>
+          <w:p>
+            <w:proofErr w:type="spellStart"/>
+            <w:r>
+              <w:t>Num</w:t>
+            </w:r>
+            <w:proofErr w:type="spellEnd"/>
+          </w:p>
+        </w:tc>
+        <w:tc>
+          <w:tcPr>
+            <w:tcW w:w="4531" w:type="dxa"/>
+          </w:tcPr>
+          <w:p>
+            <w:r>
+              <w:t>Implémentation du composant « </w:t>
+            </w:r>
+            <w:proofErr w:type="spellStart"/>
+            <w:r>
+              <w:t>Num</w:t>
+            </w:r>
+            <w:proofErr w:type="spellEnd"/>
+            <w:r>
+              <w:t> »</w:t>
+            </w:r>
+          </w:p>
+        </w:tc>
+      </w:tr>
+    </w:tbl>
+    <w:p/>
+    <w:p>
+      <w:r>
+        <w:t xml:space="preserve">Pour rajouter une impression couleur/BW, </w:t>
+      </w:r>
+      <w:r>
+        <w:t>en plus de l</w:t>
+      </w:r>
+      <w:r>
+        <w:t>’interface</w:t>
+      </w:r>
+      <w:r>
+        <w:t xml:space="preserve"> « </w:t>
+      </w:r>
+      <w:proofErr w:type="spellStart"/>
+      <w:r>
+        <w:t>CommandeImp</w:t>
+      </w:r>
+      <w:proofErr w:type="spellEnd"/>
+      <w:r>
+        <w:t> » qui imprimera en couleur</w:t>
+      </w:r>
+      <w:r>
+        <w:t xml:space="preserve">, on devra rajouter une interface « </w:t>
+      </w:r>
+      <w:proofErr w:type="spellStart"/>
+      <w:r>
+        <w:t>CommandeImpBW</w:t>
+      </w:r>
+      <w:proofErr w:type="spellEnd"/>
+      <w:r>
+        <w:t> » entre « User » et « Ph », et entre « Ph » et « </w:t>
+      </w:r>
+      <w:proofErr w:type="spellStart"/>
+      <w:r>
+        <w:t>Imp</w:t>
+      </w:r>
+      <w:proofErr w:type="spellEnd"/>
+      <w:r>
+        <w:t> » qui celle-ci imprimera en noir et blanc.</w:t>
+      </w:r>
+    </w:p>
+    <w:p>
+      <w:r>
+        <w:t>Pour rajouter l’envoie par mail, on ajoutera une interface « </w:t>
+      </w:r>
+      <w:proofErr w:type="spellStart"/>
+      <w:r>
+        <w:t>CommandMail</w:t>
+      </w:r>
+      <w:proofErr w:type="spellEnd"/>
+      <w:r>
+        <w:t> » entre « User » et Ph », et entre « Ph » et « </w:t>
+      </w:r>
+      <w:proofErr w:type="spellStart"/>
+      <w:r>
+        <w:t>Num</w:t>
+      </w:r>
+      <w:proofErr w:type="spellEnd"/>
+      <w:r>
+        <w:t> ». On pourra en plus définir un composant « </w:t>
+      </w:r>
+      <w:proofErr w:type="spellStart"/>
+      <w:r>
+        <w:t>MailSender</w:t>
+      </w:r>
+      <w:proofErr w:type="spellEnd"/>
+      <w:r>
+        <w:t xml:space="preserve"> ». </w:t>
+      </w:r>
       <w:bookmarkStart w:id="0" w:name="_GoBack"/>
       <w:bookmarkEnd w:id="0"/>
     </w:p>
+    <w:p/>
     <w:p>
       <w:pPr>
         <w:jc w:val="center"/>
@@ -227,6 +899,126 @@
     </w:sectPr>
   </w:body>
 </w:document>
+</file>
+
+<file path=word/numbering.xml><?xml version="1.0" encoding="utf-8"?>
+<w:numbering xmlns:wpc="http://schemas.microsoft.com/office/word/2010/wordprocessingCanvas" xmlns:cx="http://schemas.microsoft.com/office/drawing/2014/chartex" xmlns:cx1="http://schemas.microsoft.com/office/drawing/2015/9/8/chartex" xmlns:cx2="http://schemas.microsoft.com/office/drawing/2015/10/21/chartex" xmlns:cx3="http://schemas.microsoft.com/office/drawing/2016/5/9/chartex" xmlns:cx4="http://schemas.microsoft.com/office/drawing/2016/5/10/chartex" xmlns:cx5="http://schemas.microsoft.com/office/drawing/2016/5/11/chartex" xmlns:cx6="http://schemas.microsoft.com/office/drawing/2016/5/12/chartex" xmlns:cx7="http://schemas.microsoft.com/office/drawing/2016/5/13/chartex" xmlns:cx8="http://schemas.microsoft.com/office/drawing/2016/5/14/chartex" xmlns:mc="http://schemas.openxmlformats.org/markup-compatibility/2006" xmlns:aink="http://schemas.microsoft.com/office/drawing/2016/ink" xmlns:am3d="http://schemas.microsoft.com/office/drawing/2017/model3d" xmlns:o="urn:schemas-microsoft-com:office:office" xmlns:r="http://schemas.openxmlformats.org/officeDocument/2006/relationships" xmlns:m="http://schemas.openxmlformats.org/officeDocument/2006/math" xmlns:v="urn:schemas-microsoft-com:vml" xmlns:wp14="http://schemas.microsoft.com/office/word/2010/wordprocessingDrawing" xmlns:wp="http://schemas.openxmlformats.org/drawingml/2006/wordprocessingDrawing" xmlns:w10="urn:schemas-microsoft-com:office:word" xmlns:w="http://schemas.openxmlformats.org/wordprocessingml/2006/main" xmlns:w14="http://schemas.microsoft.com/office/word/2010/wordml" xmlns:w15="http://schemas.microsoft.com/office/word/2012/wordml" xmlns:w16cex="http://schemas.microsoft.com/office/word/2018/wordml/cex" xmlns:w16cid="http://schemas.microsoft.com/office/word/2016/wordml/cid" xmlns:w16="http://schemas.microsoft.com/office/word/2018/wordml" xmlns:w16se="http://schemas.microsoft.com/office/word/2015/wordml/symex" xmlns:wpg="http://schemas.microsoft.com/office/word/2010/wordprocessingGroup" xmlns:wpi="http://schemas.microsoft.com/office/word/2010/wordprocessingInk" xmlns:wne="http://schemas.microsoft.com/office/word/2006/wordml" xmlns:wps="http://schemas.microsoft.com/office/word/2010/wordprocessingShape" mc:Ignorable="w14 w15 w16se w16cid w16 w16cex wp14">
+  <w:abstractNum w:abstractNumId="0" w15:restartNumberingAfterBreak="0">
+    <w:nsid w:val="1E8A4DBA"/>
+    <w:multiLevelType w:val="hybridMultilevel"/>
+    <w:tmpl w:val="91F87522"/>
+    <w:lvl w:ilvl="0" w:tplc="A3E05C4E">
+      <w:numFmt w:val="bullet"/>
+      <w:lvlText w:val="-"/>
+      <w:lvlJc w:val="left"/>
+      <w:pPr>
+        <w:ind w:left="720" w:hanging="360"/>
+      </w:pPr>
+      <w:rPr>
+        <w:rFonts w:ascii="Calibri" w:eastAsiaTheme="minorHAnsi" w:hAnsi="Calibri" w:cs="Calibri" w:hint="default"/>
+      </w:rPr>
+    </w:lvl>
+    <w:lvl w:ilvl="1" w:tplc="040C0003" w:tentative="1">
+      <w:start w:val="1"/>
+      <w:numFmt w:val="bullet"/>
+      <w:lvlText w:val="o"/>
+      <w:lvlJc w:val="left"/>
+      <w:pPr>
+        <w:ind w:left="1440" w:hanging="360"/>
+      </w:pPr>
+      <w:rPr>
+        <w:rFonts w:ascii="Courier New" w:hAnsi="Courier New" w:cs="Courier New" w:hint="default"/>
+      </w:rPr>
+    </w:lvl>
+    <w:lvl w:ilvl="2" w:tplc="040C0005" w:tentative="1">
+      <w:start w:val="1"/>
+      <w:numFmt w:val="bullet"/>
+      <w:lvlText w:val=""/>
+      <w:lvlJc w:val="left"/>
+      <w:pPr>
+        <w:ind w:left="2160" w:hanging="360"/>
+      </w:pPr>
+      <w:rPr>
+        <w:rFonts w:ascii="Wingdings" w:hAnsi="Wingdings" w:hint="default"/>
+      </w:rPr>
+    </w:lvl>
+    <w:lvl w:ilvl="3" w:tplc="040C0001" w:tentative="1">
+      <w:start w:val="1"/>
+      <w:numFmt w:val="bullet"/>
+      <w:lvlText w:val=""/>
+      <w:lvlJc w:val="left"/>
+      <w:pPr>
+        <w:ind w:left="2880" w:hanging="360"/>
+      </w:pPr>
+      <w:rPr>
+        <w:rFonts w:ascii="Symbol" w:hAnsi="Symbol" w:hint="default"/>
+      </w:rPr>
+    </w:lvl>
+    <w:lvl w:ilvl="4" w:tplc="040C0003" w:tentative="1">
+      <w:start w:val="1"/>
+      <w:numFmt w:val="bullet"/>
+      <w:lvlText w:val="o"/>
+      <w:lvlJc w:val="left"/>
+      <w:pPr>
+        <w:ind w:left="3600" w:hanging="360"/>
+      </w:pPr>
+      <w:rPr>
+        <w:rFonts w:ascii="Courier New" w:hAnsi="Courier New" w:cs="Courier New" w:hint="default"/>
+      </w:rPr>
+    </w:lvl>
+    <w:lvl w:ilvl="5" w:tplc="040C0005" w:tentative="1">
+      <w:start w:val="1"/>
+      <w:numFmt w:val="bullet"/>
+      <w:lvlText w:val=""/>
+      <w:lvlJc w:val="left"/>
+      <w:pPr>
+        <w:ind w:left="4320" w:hanging="360"/>
+      </w:pPr>
+      <w:rPr>
+        <w:rFonts w:ascii="Wingdings" w:hAnsi="Wingdings" w:hint="default"/>
+      </w:rPr>
+    </w:lvl>
+    <w:lvl w:ilvl="6" w:tplc="040C0001" w:tentative="1">
+      <w:start w:val="1"/>
+      <w:numFmt w:val="bullet"/>
+      <w:lvlText w:val=""/>
+      <w:lvlJc w:val="left"/>
+      <w:pPr>
+        <w:ind w:left="5040" w:hanging="360"/>
+      </w:pPr>
+      <w:rPr>
+        <w:rFonts w:ascii="Symbol" w:hAnsi="Symbol" w:hint="default"/>
+      </w:rPr>
+    </w:lvl>
+    <w:lvl w:ilvl="7" w:tplc="040C0003" w:tentative="1">
+      <w:start w:val="1"/>
+      <w:numFmt w:val="bullet"/>
+      <w:lvlText w:val="o"/>
+      <w:lvlJc w:val="left"/>
+      <w:pPr>
+        <w:ind w:left="5760" w:hanging="360"/>
+      </w:pPr>
+      <w:rPr>
+        <w:rFonts w:ascii="Courier New" w:hAnsi="Courier New" w:cs="Courier New" w:hint="default"/>
+      </w:rPr>
+    </w:lvl>
+    <w:lvl w:ilvl="8" w:tplc="040C0005" w:tentative="1">
+      <w:start w:val="1"/>
+      <w:numFmt w:val="bullet"/>
+      <w:lvlText w:val=""/>
+      <w:lvlJc w:val="left"/>
+      <w:pPr>
+        <w:ind w:left="6480" w:hanging="360"/>
+      </w:pPr>
+      <w:rPr>
+        <w:rFonts w:ascii="Wingdings" w:hAnsi="Wingdings" w:hint="default"/>
+      </w:rPr>
+    </w:lvl>
+  </w:abstractNum>
+  <w:num w:numId="1">
+    <w:abstractNumId w:val="0"/>
+  </w:num>
+</w:numbering>
 </file>
 
 <file path=word/styles.xml><?xml version="1.0" encoding="utf-8"?>
@@ -352,6 +1144,7 @@
     <w:lsdException w:name="HTML Sample" w:semiHidden="1" w:unhideWhenUsed="1"/>
     <w:lsdException w:name="HTML Typewriter" w:semiHidden="1" w:unhideWhenUsed="1"/>
     <w:lsdException w:name="HTML Variable" w:semiHidden="1" w:unhideWhenUsed="1"/>
+    <w:lsdException w:name="Normal Table" w:semiHidden="1" w:unhideWhenUsed="1"/>
     <w:lsdException w:name="annotation subject" w:semiHidden="1" w:unhideWhenUsed="1"/>
     <w:lsdException w:name="No List" w:semiHidden="1" w:unhideWhenUsed="1"/>
     <w:lsdException w:name="Outline List 1" w:semiHidden="1" w:unhideWhenUsed="1"/>
@@ -397,9 +1190,11 @@
     <w:lsdException w:name="Table Subtle 1" w:semiHidden="1" w:unhideWhenUsed="1"/>
     <w:lsdException w:name="Table Subtle 2" w:semiHidden="1" w:unhideWhenUsed="1"/>
     <w:lsdException w:name="Table Web 1" w:semiHidden="1" w:unhideWhenUsed="1"/>
+    <w:lsdException w:name="Table Web 2" w:semiHidden="1" w:unhideWhenUsed="1"/>
     <w:lsdException w:name="Table Web 3" w:semiHidden="1" w:unhideWhenUsed="1"/>
     <w:lsdException w:name="Balloon Text" w:semiHidden="1" w:unhideWhenUsed="1"/>
     <w:lsdException w:name="Table Grid" w:uiPriority="39"/>
+    <w:lsdException w:name="Table Theme" w:semiHidden="1" w:unhideWhenUsed="1"/>
     <w:lsdException w:name="Placeholder Text" w:semiHidden="1"/>
     <w:lsdException w:name="No Spacing" w:uiPriority="1" w:qFormat="1"/>
     <w:lsdException w:name="Light Shading" w:uiPriority="60"/>
@@ -651,6 +1446,36 @@
     <w:uiPriority w:val="99"/>
     <w:semiHidden/>
     <w:unhideWhenUsed/>
+  </w:style>
+  <w:style w:type="paragraph" w:styleId="Paragraphedeliste">
+    <w:name w:val="List Paragraph"/>
+    <w:basedOn w:val="Normal"/>
+    <w:uiPriority w:val="34"/>
+    <w:qFormat/>
+    <w:rsid w:val="00AA2F14"/>
+    <w:pPr>
+      <w:ind w:left="720"/>
+      <w:contextualSpacing/>
+    </w:pPr>
+  </w:style>
+  <w:style w:type="table" w:styleId="Grilledutableau">
+    <w:name w:val="Table Grid"/>
+    <w:basedOn w:val="TableauNormal"/>
+    <w:uiPriority w:val="39"/>
+    <w:rsid w:val="00AA2F14"/>
+    <w:pPr>
+      <w:spacing w:after="0" w:line="240" w:lineRule="auto"/>
+    </w:pPr>
+    <w:tblPr>
+      <w:tblBorders>
+        <w:top w:val="single" w:sz="4" w:space="0" w:color="auto"/>
+        <w:left w:val="single" w:sz="4" w:space="0" w:color="auto"/>
+        <w:bottom w:val="single" w:sz="4" w:space="0" w:color="auto"/>
+        <w:right w:val="single" w:sz="4" w:space="0" w:color="auto"/>
+        <w:insideH w:val="single" w:sz="4" w:space="0" w:color="auto"/>
+        <w:insideV w:val="single" w:sz="4" w:space="0" w:color="auto"/>
+      </w:tblBorders>
+    </w:tblPr>
   </w:style>
 </w:styles>
 </file>

</xml_diff>